<commit_message>
Made a small update to some assembly required 1
</commit_message>
<xml_diff>
--- a/2021/PicoGym/Web Exploitation/Some Assembly Required 1/Some Assembly Required 1 more advanced.docx
+++ b/2021/PicoGym/Web Exploitation/Some Assembly Required 1/Some Assembly Required 1 more advanced.docx
@@ -170,23 +170,7 @@
           <w:sz w:val="32"/>
           <w:szCs w:val="32"/>
         </w:rPr>
-        <w:t xml:space="preserve">When checking the JavaScript an ugly blob of </w:t>
-      </w:r>
-      <w:proofErr w:type="spellStart"/>
-      <w:r>
-        <w:rPr>
-          <w:sz w:val="32"/>
-          <w:szCs w:val="32"/>
-        </w:rPr>
-        <w:t>js</w:t>
-      </w:r>
-      <w:proofErr w:type="spellEnd"/>
-      <w:r>
-        <w:rPr>
-          <w:sz w:val="32"/>
-          <w:szCs w:val="32"/>
-        </w:rPr>
-        <w:t xml:space="preserve"> code has been given:</w:t>
+        <w:t>When checking the JavaScript an ugly blob of js code has been given:</w:t>
       </w:r>
     </w:p>
     <w:p>
@@ -298,23 +282,7 @@
           <w:szCs w:val="32"/>
         </w:rPr>
         <w:lastRenderedPageBreak/>
-        <w:t xml:space="preserve">The first thing we should do is beautify this </w:t>
-      </w:r>
-      <w:proofErr w:type="spellStart"/>
-      <w:r>
-        <w:rPr>
-          <w:sz w:val="32"/>
-          <w:szCs w:val="32"/>
-        </w:rPr>
-        <w:t>js</w:t>
-      </w:r>
-      <w:proofErr w:type="spellEnd"/>
-      <w:r>
-        <w:rPr>
-          <w:sz w:val="32"/>
-          <w:szCs w:val="32"/>
-        </w:rPr>
-        <w:t xml:space="preserve"> code in order to at least a little better understand what it is trying to do using: </w:t>
+        <w:t xml:space="preserve">The first thing we should do is beautify this js code in order to at least a little better understand what it is trying to do using: </w:t>
       </w:r>
       <w:hyperlink r:id="rId9" w:history="1">
         <w:r>
@@ -474,41 +442,8 @@
           <w:sz w:val="32"/>
           <w:szCs w:val="32"/>
         </w:rPr>
-        <w:t xml:space="preserve">what some of these </w:t>
-      </w:r>
-      <w:proofErr w:type="spellStart"/>
-      <w:r>
-        <w:rPr>
-          <w:sz w:val="32"/>
-          <w:szCs w:val="32"/>
-        </w:rPr>
-        <w:t>const’s</w:t>
-      </w:r>
-      <w:proofErr w:type="spellEnd"/>
-      <w:r>
-        <w:rPr>
-          <w:sz w:val="32"/>
-          <w:szCs w:val="32"/>
-        </w:rPr>
-        <w:t xml:space="preserve"> mean, there are 2 </w:t>
-      </w:r>
-      <w:proofErr w:type="spellStart"/>
-      <w:r>
-        <w:rPr>
-          <w:sz w:val="32"/>
-          <w:szCs w:val="32"/>
-        </w:rPr>
-        <w:t>const’s</w:t>
-      </w:r>
-      <w:proofErr w:type="spellEnd"/>
-      <w:r>
-        <w:rPr>
-          <w:sz w:val="32"/>
-          <w:szCs w:val="32"/>
-        </w:rPr>
-        <w:t xml:space="preserve"> that stand out: </w:t>
-      </w:r>
-      <w:proofErr w:type="spellStart"/>
+        <w:t xml:space="preserve">what some of these const’s mean, there are 2 const’s that stand out: </w:t>
+      </w:r>
       <w:r>
         <w:rPr>
           <w:sz w:val="32"/>
@@ -516,7 +451,6 @@
         </w:rPr>
         <w:t>findmiddleposition</w:t>
       </w:r>
-      <w:proofErr w:type="spellEnd"/>
       <w:r>
         <w:rPr>
           <w:sz w:val="32"/>
@@ -524,7 +458,6 @@
         </w:rPr>
         <w:t xml:space="preserve"> and </w:t>
       </w:r>
-      <w:proofErr w:type="spellStart"/>
       <w:r>
         <w:rPr>
           <w:sz w:val="32"/>
@@ -532,7 +465,6 @@
         </w:rPr>
         <w:t>navigatePop</w:t>
       </w:r>
-      <w:proofErr w:type="spellEnd"/>
       <w:r>
         <w:rPr>
           <w:sz w:val="32"/>
@@ -649,39 +581,7 @@
           <w:sz w:val="32"/>
           <w:szCs w:val="32"/>
         </w:rPr>
-        <w:t xml:space="preserve">First we need to define </w:t>
-      </w:r>
-      <w:proofErr w:type="spellStart"/>
-      <w:r>
-        <w:rPr>
-          <w:sz w:val="32"/>
-          <w:szCs w:val="32"/>
-        </w:rPr>
-        <w:t>navigatePop</w:t>
-      </w:r>
-      <w:proofErr w:type="spellEnd"/>
-      <w:r>
-        <w:rPr>
-          <w:sz w:val="32"/>
-          <w:szCs w:val="32"/>
-        </w:rPr>
-        <w:t xml:space="preserve"> in the console using the same value used in the </w:t>
-      </w:r>
-      <w:proofErr w:type="spellStart"/>
-      <w:r>
-        <w:rPr>
-          <w:sz w:val="32"/>
-          <w:szCs w:val="32"/>
-        </w:rPr>
-        <w:t>javascript</w:t>
-      </w:r>
-      <w:proofErr w:type="spellEnd"/>
-      <w:r>
-        <w:rPr>
-          <w:sz w:val="32"/>
-          <w:szCs w:val="32"/>
-        </w:rPr>
-        <w:t xml:space="preserve"> code so first we do: </w:t>
+        <w:t xml:space="preserve">First we need to define navigatePop in the console using the same value used in the javascript code so first we do: </w:t>
       </w:r>
     </w:p>
     <w:p>
@@ -697,69 +597,22 @@
           <w:szCs w:val="32"/>
         </w:rPr>
         <w:tab/>
-      </w:r>
-      <w:proofErr w:type="spellStart"/>
-      <w:r>
-        <w:rPr>
-          <w:sz w:val="32"/>
-          <w:szCs w:val="32"/>
-        </w:rPr>
-        <w:t>const</w:t>
-      </w:r>
-      <w:proofErr w:type="spellEnd"/>
-      <w:r>
-        <w:rPr>
-          <w:sz w:val="32"/>
-          <w:szCs w:val="32"/>
-        </w:rPr>
-        <w:t xml:space="preserve"> </w:t>
-      </w:r>
-      <w:proofErr w:type="spellStart"/>
-      <w:r>
-        <w:rPr>
-          <w:sz w:val="32"/>
-          <w:szCs w:val="32"/>
-        </w:rPr>
-        <w:t>navigatePop</w:t>
-      </w:r>
-      <w:proofErr w:type="spellEnd"/>
-      <w:r>
-        <w:rPr>
-          <w:sz w:val="32"/>
-          <w:szCs w:val="32"/>
-        </w:rPr>
-        <w:t xml:space="preserve"> = _0x4e0e;</w:t>
-      </w:r>
-    </w:p>
-    <w:p>
-      <w:pPr>
-        <w:rPr>
-          <w:sz w:val="32"/>
-          <w:szCs w:val="32"/>
-        </w:rPr>
-      </w:pPr>
-      <w:r>
-        <w:rPr>
-          <w:sz w:val="32"/>
-          <w:szCs w:val="32"/>
-        </w:rPr>
-        <w:t xml:space="preserve">When we got </w:t>
-      </w:r>
-      <w:proofErr w:type="spellStart"/>
-      <w:r>
-        <w:rPr>
-          <w:sz w:val="32"/>
-          <w:szCs w:val="32"/>
-        </w:rPr>
-        <w:t>navigatePop</w:t>
-      </w:r>
-      <w:proofErr w:type="spellEnd"/>
-      <w:r>
-        <w:rPr>
-          <w:sz w:val="32"/>
-          <w:szCs w:val="32"/>
-        </w:rPr>
-        <w:t xml:space="preserve"> defined we can start checking out what these values actually mean</w:t>
+        <w:t>const navigatePop = _0x4e0e;</w:t>
+      </w:r>
+    </w:p>
+    <w:p>
+      <w:pPr>
+        <w:rPr>
+          <w:sz w:val="32"/>
+          <w:szCs w:val="32"/>
+        </w:rPr>
+      </w:pPr>
+      <w:r>
+        <w:rPr>
+          <w:sz w:val="32"/>
+          <w:szCs w:val="32"/>
+        </w:rPr>
+        <w:t>When we got navigatePop defined we can start checking out what these values actually mean</w:t>
       </w:r>
     </w:p>
     <w:p>
@@ -775,22 +628,7 @@
           <w:szCs w:val="32"/>
         </w:rPr>
         <w:tab/>
-      </w:r>
-      <w:proofErr w:type="spellStart"/>
-      <w:r>
-        <w:rPr>
-          <w:sz w:val="32"/>
-          <w:szCs w:val="32"/>
-        </w:rPr>
-        <w:t>navigatePop</w:t>
-      </w:r>
-      <w:proofErr w:type="spellEnd"/>
-      <w:r>
-        <w:rPr>
-          <w:sz w:val="32"/>
-          <w:szCs w:val="32"/>
-        </w:rPr>
-        <w:t>(484)</w:t>
+        <w:t>navigatePop(484)</w:t>
       </w:r>
     </w:p>
     <w:p>
@@ -1113,10 +951,10 @@
             <v:path o:extrusionok="f" gradientshapeok="t" o:connecttype="rect"/>
             <o:lock v:ext="edit" aspectratio="t"/>
           </v:shapetype>
-          <v:shape id="_x0000_i1028" type="#_x0000_t75" style="width:453.6pt;height:22.8pt" o:ole="">
+          <v:shape id="_x0000_i1025" type="#_x0000_t75" style="width:453.75pt;height:22.5pt" o:ole="">
             <v:imagedata r:id="rId16" o:title=""/>
           </v:shape>
-          <o:OLEObject Type="Embed" ProgID="Word.OpenDocumentText.12" ShapeID="_x0000_i1028" DrawAspect="Content" ObjectID="_1698491975" r:id="rId17"/>
+          <o:OLEObject Type="Embed" ProgID="Word.OpenDocumentText.12" ShapeID="_x0000_i1025" DrawAspect="Content" ObjectID="_1698493039" r:id="rId17"/>
         </w:object>
       </w:r>
     </w:p>
@@ -1127,21 +965,12 @@
           <w:szCs w:val="32"/>
         </w:rPr>
       </w:pPr>
-      <w:proofErr w:type="spellStart"/>
-      <w:r>
-        <w:rPr>
-          <w:sz w:val="32"/>
-          <w:szCs w:val="32"/>
-        </w:rPr>
-        <w:t>Wget</w:t>
-      </w:r>
-      <w:proofErr w:type="spellEnd"/>
-      <w:r>
-        <w:rPr>
-          <w:sz w:val="32"/>
-          <w:szCs w:val="32"/>
-        </w:rPr>
-        <w:t xml:space="preserve"> is a noninteractive download utility for files on the web</w:t>
+      <w:r>
+        <w:rPr>
+          <w:sz w:val="32"/>
+          <w:szCs w:val="32"/>
+        </w:rPr>
+        <w:t>Wget is a noninteractive download utility for files on the web</w:t>
       </w:r>
     </w:p>
     <w:p>
@@ -1201,39 +1030,7 @@
           <w:sz w:val="32"/>
           <w:szCs w:val="32"/>
         </w:rPr>
-        <w:t>And we will name it script, .</w:t>
-      </w:r>
-      <w:proofErr w:type="spellStart"/>
-      <w:r>
-        <w:rPr>
-          <w:sz w:val="32"/>
-          <w:szCs w:val="32"/>
-        </w:rPr>
-        <w:t>wasm</w:t>
-      </w:r>
-      <w:proofErr w:type="spellEnd"/>
-      <w:r>
-        <w:rPr>
-          <w:sz w:val="32"/>
-          <w:szCs w:val="32"/>
-        </w:rPr>
-        <w:t xml:space="preserve"> means </w:t>
-      </w:r>
-      <w:proofErr w:type="spellStart"/>
-      <w:r>
-        <w:rPr>
-          <w:sz w:val="32"/>
-          <w:szCs w:val="32"/>
-        </w:rPr>
-        <w:t>WebAssembly</w:t>
-      </w:r>
-      <w:proofErr w:type="spellEnd"/>
-      <w:r>
-        <w:rPr>
-          <w:sz w:val="32"/>
-          <w:szCs w:val="32"/>
-        </w:rPr>
-        <w:t xml:space="preserve"> file</w:t>
+        <w:t>And we will name it script, .wasm means WebAssembly file</w:t>
       </w:r>
     </w:p>
     <w:bookmarkStart w:id="1" w:name="_MON_1698488723"/>
@@ -1251,10 +1048,10 @@
           <w:szCs w:val="32"/>
         </w:rPr>
         <w:object w:dxaOrig="9072" w:dyaOrig="900" w14:anchorId="55C2E4E9">
-          <v:shape id="_x0000_i1026" type="#_x0000_t75" style="width:453.6pt;height:45pt" o:ole="">
+          <v:shape id="_x0000_i1026" type="#_x0000_t75" style="width:453.75pt;height:45pt" o:ole="">
             <v:imagedata r:id="rId18" o:title=""/>
           </v:shape>
-          <o:OLEObject Type="Embed" ProgID="Word.OpenDocumentText.12" ShapeID="_x0000_i1026" DrawAspect="Content" ObjectID="_1698491976" r:id="rId19"/>
+          <o:OLEObject Type="Embed" ProgID="Word.OpenDocumentText.12" ShapeID="_x0000_i1026" DrawAspect="Content" ObjectID="_1698493040" r:id="rId19"/>
         </w:object>
       </w:r>
     </w:p>
@@ -1278,23 +1075,7 @@
           <w:sz w:val="32"/>
           <w:szCs w:val="32"/>
         </w:rPr>
-        <w:t xml:space="preserve">When using: vi </w:t>
-      </w:r>
-      <w:proofErr w:type="spellStart"/>
-      <w:r>
-        <w:rPr>
-          <w:sz w:val="32"/>
-          <w:szCs w:val="32"/>
-        </w:rPr>
-        <w:t>script.wasm</w:t>
-      </w:r>
-      <w:proofErr w:type="spellEnd"/>
-      <w:r>
-        <w:rPr>
-          <w:sz w:val="32"/>
-          <w:szCs w:val="32"/>
-        </w:rPr>
-        <w:t xml:space="preserve"> we can check the contents</w:t>
+        <w:t>When using: vi script.wasm we can check the contents</w:t>
       </w:r>
     </w:p>
     <w:p>
@@ -1429,33 +1210,8 @@
           <w:sz w:val="32"/>
           <w:szCs w:val="32"/>
         </w:rPr>
-        <w:t xml:space="preserve">wasm2wat </w:t>
-      </w:r>
-      <w:proofErr w:type="spellStart"/>
-      <w:r>
-        <w:rPr>
-          <w:sz w:val="32"/>
-          <w:szCs w:val="32"/>
-        </w:rPr>
-        <w:t>script.wasm</w:t>
-      </w:r>
-      <w:proofErr w:type="spellEnd"/>
-      <w:r>
-        <w:rPr>
-          <w:sz w:val="32"/>
-          <w:szCs w:val="32"/>
-        </w:rPr>
-        <w:t xml:space="preserve"> &gt; </w:t>
-      </w:r>
-      <w:proofErr w:type="spellStart"/>
-      <w:r>
-        <w:rPr>
-          <w:sz w:val="32"/>
-          <w:szCs w:val="32"/>
-        </w:rPr>
-        <w:t>script.wat</w:t>
-      </w:r>
-      <w:proofErr w:type="spellEnd"/>
+        <w:t>wasm2wat script.wasm &gt; script.wat</w:t>
+      </w:r>
     </w:p>
     <w:p>
       <w:pPr>
@@ -1569,86 +1325,22 @@
           <w:sz w:val="32"/>
           <w:szCs w:val="32"/>
         </w:rPr>
-        <w:t xml:space="preserve">The code starts with a lot of stuff we won’t care about but then we will get out first function: </w:t>
-      </w:r>
-      <w:proofErr w:type="spellStart"/>
-      <w:r>
-        <w:rPr>
-          <w:sz w:val="32"/>
-          <w:szCs w:val="32"/>
-        </w:rPr>
-        <w:t>strcmp</w:t>
-      </w:r>
-      <w:proofErr w:type="spellEnd"/>
-      <w:r>
-        <w:rPr>
-          <w:sz w:val="32"/>
-          <w:szCs w:val="32"/>
-        </w:rPr>
-        <w:t xml:space="preserve"> which is once again not important so we will skip past that..</w:t>
-      </w:r>
-    </w:p>
-    <w:p>
-      <w:pPr>
-        <w:rPr>
-          <w:sz w:val="32"/>
-          <w:szCs w:val="32"/>
-        </w:rPr>
-      </w:pPr>
-      <w:r>
-        <w:rPr>
-          <w:sz w:val="32"/>
-          <w:szCs w:val="32"/>
-        </w:rPr>
-        <w:t xml:space="preserve">Directly after that comes: </w:t>
-      </w:r>
-      <w:proofErr w:type="spellStart"/>
-      <w:r>
-        <w:rPr>
-          <w:sz w:val="32"/>
-          <w:szCs w:val="32"/>
-        </w:rPr>
-        <w:t>check_flag</w:t>
-      </w:r>
-      <w:proofErr w:type="spellEnd"/>
-      <w:r>
-        <w:rPr>
-          <w:sz w:val="32"/>
-          <w:szCs w:val="32"/>
-        </w:rPr>
-        <w:t xml:space="preserve"> and </w:t>
-      </w:r>
-      <w:proofErr w:type="spellStart"/>
-      <w:r>
-        <w:rPr>
-          <w:sz w:val="32"/>
-          <w:szCs w:val="32"/>
-        </w:rPr>
-        <w:t>check_flag</w:t>
-      </w:r>
-      <w:proofErr w:type="spellEnd"/>
-      <w:r>
-        <w:rPr>
-          <w:sz w:val="32"/>
-          <w:szCs w:val="32"/>
-        </w:rPr>
-        <w:t xml:space="preserve"> which are for reference seen in the </w:t>
-      </w:r>
-      <w:proofErr w:type="spellStart"/>
-      <w:r>
-        <w:rPr>
-          <w:sz w:val="32"/>
-          <w:szCs w:val="32"/>
-        </w:rPr>
-        <w:t>javascript</w:t>
-      </w:r>
-      <w:proofErr w:type="spellEnd"/>
-      <w:r>
-        <w:rPr>
-          <w:sz w:val="32"/>
-          <w:szCs w:val="32"/>
-        </w:rPr>
-        <w:t xml:space="preserve"> code:</w:t>
+        <w:t>The code starts with a lot of stuff we won’t care about but then we will get out first function: strcmp which is once again not important so we will skip past that..</w:t>
+      </w:r>
+    </w:p>
+    <w:p>
+      <w:pPr>
+        <w:rPr>
+          <w:sz w:val="32"/>
+          <w:szCs w:val="32"/>
+        </w:rPr>
+      </w:pPr>
+      <w:r>
+        <w:rPr>
+          <w:sz w:val="32"/>
+          <w:szCs w:val="32"/>
+        </w:rPr>
+        <w:t>Directly after that comes: check_flag and check_flag which are for reference seen in the javascript code:</w:t>
       </w:r>
     </w:p>
     <w:p>
@@ -1699,9 +1391,104 @@
         </w:drawing>
       </w:r>
     </w:p>
+    <w:p>
+      <w:pPr>
+        <w:rPr>
+          <w:sz w:val="32"/>
+          <w:szCs w:val="32"/>
+        </w:rPr>
+      </w:pPr>
+    </w:p>
+    <w:p>
+      <w:pPr>
+        <w:rPr>
+          <w:sz w:val="32"/>
+          <w:szCs w:val="32"/>
+        </w:rPr>
+      </w:pPr>
+      <w:r>
+        <w:rPr>
+          <w:sz w:val="32"/>
+          <w:szCs w:val="32"/>
+        </w:rPr>
+        <w:t>In order to create a more clearer output we can also convert the webassembly to pseudocode using:</w:t>
+      </w:r>
+    </w:p>
+    <w:p>
+      <w:pPr>
+        <w:ind w:firstLine="720"/>
+        <w:rPr>
+          <w:sz w:val="32"/>
+          <w:szCs w:val="32"/>
+        </w:rPr>
+      </w:pPr>
+      <w:r>
+        <w:rPr>
+          <w:sz w:val="32"/>
+          <w:szCs w:val="32"/>
+        </w:rPr>
+        <w:t>wasm-decompile script.wasm &gt; script.dcmp</w:t>
+      </w:r>
+    </w:p>
+    <w:p>
+      <w:pPr>
+        <w:rPr>
+          <w:sz w:val="32"/>
+          <w:szCs w:val="32"/>
+        </w:rPr>
+      </w:pPr>
+    </w:p>
+    <w:p>
+      <w:pPr>
+        <w:rPr>
+          <w:sz w:val="32"/>
+          <w:szCs w:val="32"/>
+        </w:rPr>
+      </w:pPr>
+      <w:r>
+        <w:rPr>
+          <w:noProof/>
+        </w:rPr>
+        <w:drawing>
+          <wp:inline distT="0" distB="0" distL="0" distR="0" wp14:anchorId="2833F260" wp14:editId="3C12F387">
+            <wp:extent cx="5760720" cy="2947670"/>
+            <wp:effectExtent l="0" t="0" r="0" b="5080"/>
+            <wp:docPr id="6" name="Picture 6" descr="A computer screen capture&#10;&#10;Description automatically generated with medium confidence"/>
+            <wp:cNvGraphicFramePr>
+              <a:graphicFrameLocks xmlns:a="http://schemas.openxmlformats.org/drawingml/2006/main" noChangeAspect="1"/>
+            </wp:cNvGraphicFramePr>
+            <a:graphic xmlns:a="http://schemas.openxmlformats.org/drawingml/2006/main">
+              <a:graphicData uri="http://schemas.openxmlformats.org/drawingml/2006/picture">
+                <pic:pic xmlns:pic="http://schemas.openxmlformats.org/drawingml/2006/picture">
+                  <pic:nvPicPr>
+                    <pic:cNvPr id="6" name="Picture 6" descr="A computer screen capture&#10;&#10;Description automatically generated with medium confidence"/>
+                    <pic:cNvPicPr/>
+                  </pic:nvPicPr>
+                  <pic:blipFill>
+                    <a:blip r:embed="rId23"/>
+                    <a:stretch>
+                      <a:fillRect/>
+                    </a:stretch>
+                  </pic:blipFill>
+                  <pic:spPr>
+                    <a:xfrm>
+                      <a:off x="0" y="0"/>
+                      <a:ext cx="5760720" cy="2947670"/>
+                    </a:xfrm>
+                    <a:prstGeom prst="rect">
+                      <a:avLst/>
+                    </a:prstGeom>
+                  </pic:spPr>
+                </pic:pic>
+              </a:graphicData>
+            </a:graphic>
+          </wp:inline>
+        </w:drawing>
+      </w:r>
+    </w:p>
     <w:sectPr>
-      <w:headerReference w:type="default" r:id="rId23"/>
-      <w:footerReference w:type="default" r:id="rId24"/>
+      <w:headerReference w:type="default" r:id="rId24"/>
+      <w:footerReference w:type="default" r:id="rId25"/>
       <w:pgSz w:w="11906" w:h="16838"/>
       <w:pgMar w:top="1417" w:right="1417" w:bottom="1417" w:left="1417" w:header="708" w:footer="708" w:gutter="0"/>
       <w:cols w:space="708"/>

</xml_diff>